<commit_message>
Updating our group report and uploading the templates for the individual reports.
</commit_message>
<xml_diff>
--- a/reports/Individual/Student #4/06 Requirements - Student #4.docx
+++ b/reports/Individual/Student #4/06 Requirements - Student #4.docx
@@ -108,31 +108,7 @@
                   <w:rPr>
                     <w:rFonts w:asciiTheme="majorHAnsi" w:hAnsiTheme="majorHAnsi" w:cstheme="majorHAnsi"/>
                   </w:rPr>
-                  <w:t xml:space="preserve"> C</w:t>
-                </w:r>
-                <w:r>
-                  <w:rPr>
-                    <w:rFonts w:asciiTheme="majorHAnsi" w:hAnsiTheme="majorHAnsi" w:cstheme="majorHAnsi"/>
-                  </w:rPr>
-                  <w:t>1</w:t>
-                </w:r>
-                <w:r>
-                  <w:rPr>
-                    <w:rFonts w:asciiTheme="majorHAnsi" w:hAnsiTheme="majorHAnsi" w:cstheme="majorHAnsi"/>
-                  </w:rPr>
-                  <w:t>.</w:t>
-                </w:r>
-                <w:r>
-                  <w:rPr>
-                    <w:rFonts w:asciiTheme="majorHAnsi" w:hAnsiTheme="majorHAnsi" w:cstheme="majorHAnsi"/>
-                  </w:rPr>
-                  <w:t>030</w:t>
-                </w:r>
-                <w:r>
-                  <w:rPr>
-                    <w:rFonts w:asciiTheme="majorHAnsi" w:hAnsiTheme="majorHAnsi" w:cstheme="majorHAnsi"/>
-                  </w:rPr>
-                  <w:t xml:space="preserve">  </w:t>
+                  <w:t xml:space="preserve"> CX.YYY  </w:t>
                 </w:r>
               </w:sdtContent>
             </w:sdt>
@@ -197,7 +173,7 @@
                   <w:rPr>
                     <w:rFonts w:asciiTheme="majorHAnsi" w:hAnsiTheme="majorHAnsi" w:cstheme="majorHAnsi"/>
                   </w:rPr>
-                  <w:t xml:space="preserve"> https://github.com/yesgarfue/Acme-SF.git</w:t>
+                  <w:t xml:space="preserve"> https://github.com/xxxx  </w:t>
                 </w:r>
               </w:sdtContent>
             </w:sdt>
@@ -279,13 +255,7 @@
                   <w:rPr>
                     <w:rFonts w:asciiTheme="majorHAnsi" w:hAnsiTheme="majorHAnsi" w:cstheme="majorHAnsi"/>
                   </w:rPr>
-                  <w:t xml:space="preserve"> </w:t>
-                </w:r>
-                <w:r>
-                  <w:rPr>
-                    <w:rFonts w:asciiTheme="majorHAnsi" w:hAnsiTheme="majorHAnsi" w:cstheme="majorHAnsi"/>
-                  </w:rPr>
-                  <w:t>Y8101055D</w:t>
+                  <w:t xml:space="preserve"> DNI, NIE, or passport number</w:t>
                 </w:r>
               </w:sdtContent>
             </w:sdt>
@@ -346,14 +316,14 @@
                   <w:rPr>
                     <w:rFonts w:asciiTheme="majorHAnsi" w:hAnsiTheme="majorHAnsi" w:cstheme="majorHAnsi"/>
                   </w:rPr>
-                  <w:t>yesgarfue</w:t>
+                  <w:t>uvus</w:t>
                 </w:r>
                 <w:proofErr w:type="spellEnd"/>
                 <w:r>
                   <w:rPr>
                     <w:rFonts w:asciiTheme="majorHAnsi" w:hAnsiTheme="majorHAnsi" w:cstheme="majorHAnsi"/>
                   </w:rPr>
-                  <w:t xml:space="preserve"> </w:t>
+                  <w:t xml:space="preserve">  </w:t>
                 </w:r>
               </w:sdtContent>
             </w:sdt>
@@ -405,41 +375,7 @@
                   <w:rPr>
                     <w:rFonts w:asciiTheme="majorHAnsi" w:hAnsiTheme="majorHAnsi" w:cstheme="majorHAnsi"/>
                   </w:rPr>
-                  <w:t xml:space="preserve"> </w:t>
-                </w:r>
-                <w:proofErr w:type="spellStart"/>
-                <w:r>
-                  <w:rPr>
-                    <w:rFonts w:asciiTheme="majorHAnsi" w:hAnsiTheme="majorHAnsi" w:cstheme="majorHAnsi"/>
-                  </w:rPr>
-                  <w:t>Garate</w:t>
-                </w:r>
-                <w:proofErr w:type="spellEnd"/>
-                <w:r>
-                  <w:rPr>
-                    <w:rFonts w:asciiTheme="majorHAnsi" w:hAnsiTheme="majorHAnsi" w:cstheme="majorHAnsi"/>
-                  </w:rPr>
-                  <w:t xml:space="preserve"> Fuentes, </w:t>
-                </w:r>
-                <w:proofErr w:type="spellStart"/>
-                <w:r>
-                  <w:rPr>
-                    <w:rFonts w:asciiTheme="majorHAnsi" w:hAnsiTheme="majorHAnsi" w:cstheme="majorHAnsi"/>
-                  </w:rPr>
-                  <w:t>Yesica</w:t>
-                </w:r>
-                <w:proofErr w:type="spellEnd"/>
-                <w:r>
-                  <w:rPr>
-                    <w:rFonts w:asciiTheme="majorHAnsi" w:hAnsiTheme="majorHAnsi" w:cstheme="majorHAnsi"/>
-                  </w:rPr>
-                  <w:t xml:space="preserve"> Leydi</w:t>
-                </w:r>
-                <w:r>
-                  <w:rPr>
-                    <w:rFonts w:asciiTheme="majorHAnsi" w:hAnsiTheme="majorHAnsi" w:cstheme="majorHAnsi"/>
-                  </w:rPr>
-                  <w:t xml:space="preserve">  </w:t>
+                  <w:t xml:space="preserve"> Surnames, Name  </w:t>
                 </w:r>
               </w:sdtContent>
             </w:sdt>
@@ -562,19 +498,7 @@
                   <w:rPr>
                     <w:rFonts w:asciiTheme="majorHAnsi" w:hAnsiTheme="majorHAnsi" w:cstheme="majorHAnsi"/>
                   </w:rPr>
-                  <w:t xml:space="preserve"> </w:t>
-                </w:r>
-                <w:r>
-                  <w:rPr>
-                    <w:rFonts w:asciiTheme="majorHAnsi" w:hAnsiTheme="majorHAnsi" w:cstheme="majorHAnsi"/>
-                  </w:rPr>
-                  <w:t>02/15/2024</w:t>
-                </w:r>
-                <w:r>
-                  <w:rPr>
-                    <w:rFonts w:asciiTheme="majorHAnsi" w:hAnsiTheme="majorHAnsi" w:cstheme="majorHAnsi"/>
-                  </w:rPr>
-                  <w:t xml:space="preserve"> </w:t>
+                  <w:t xml:space="preserve"> place month day, year </w:t>
                 </w:r>
               </w:sdtContent>
             </w:sdt>
@@ -1238,7 +1162,21 @@
         <w:rPr>
           <w:rFonts w:asciiTheme="majorHAnsi" w:hAnsiTheme="majorHAnsi" w:cstheme="majorHAnsi"/>
         </w:rPr>
-        <w:t xml:space="preserve"> is billed through the use of </w:t>
+        <w:t xml:space="preserve"> is billed </w:t>
+      </w:r>
+      <w:proofErr w:type="gramStart"/>
+      <w:r>
+        <w:rPr>
+          <w:rFonts w:asciiTheme="majorHAnsi" w:hAnsiTheme="majorHAnsi" w:cstheme="majorHAnsi"/>
+        </w:rPr>
+        <w:t>through the use of</w:t>
+      </w:r>
+      <w:proofErr w:type="gramEnd"/>
+      <w:r>
+        <w:rPr>
+          <w:rFonts w:asciiTheme="majorHAnsi" w:hAnsiTheme="majorHAnsi" w:cstheme="majorHAnsi"/>
+        </w:rPr>
+        <w:t xml:space="preserve"> </w:t>
       </w:r>
       <w:r>
         <w:rPr>
@@ -1835,8 +1773,16 @@
           <w:rFonts w:cstheme="majorHAnsi"/>
         </w:rPr>
         <w:lastRenderedPageBreak/>
-        <w:t>MANDATORY Deliverable D03: implementing features</w:t>
-      </w:r>
+        <w:t xml:space="preserve">MANDATORY Deliverable D03: implementing </w:t>
+      </w:r>
+      <w:proofErr w:type="gramStart"/>
+      <w:r>
+        <w:rPr>
+          <w:rFonts w:cstheme="majorHAnsi"/>
+        </w:rPr>
+        <w:t>features</w:t>
+      </w:r>
+      <w:proofErr w:type="gramEnd"/>
     </w:p>
     <w:p>
       <w:pPr>
@@ -2031,7 +1977,21 @@
         <w:rPr>
           <w:rFonts w:asciiTheme="majorHAnsi" w:hAnsiTheme="majorHAnsi" w:cstheme="majorHAnsi"/>
         </w:rPr>
-        <w:t xml:space="preserve"> can be updated or deleted as long as they have not been published. For a </w:t>
+        <w:t xml:space="preserve"> can be updated or deleted </w:t>
+      </w:r>
+      <w:proofErr w:type="gramStart"/>
+      <w:r>
+        <w:rPr>
+          <w:rFonts w:asciiTheme="majorHAnsi" w:hAnsiTheme="majorHAnsi" w:cstheme="majorHAnsi"/>
+        </w:rPr>
+        <w:t>as long as</w:t>
+      </w:r>
+      <w:proofErr w:type="gramEnd"/>
+      <w:r>
+        <w:rPr>
+          <w:rFonts w:asciiTheme="majorHAnsi" w:hAnsiTheme="majorHAnsi" w:cstheme="majorHAnsi"/>
+        </w:rPr>
+        <w:t xml:space="preserve"> they have not been published. For a </w:t>
       </w:r>
       <w:r>
         <w:rPr>
@@ -2321,7 +2281,21 @@
         <w:rPr>
           <w:rFonts w:asciiTheme="majorHAnsi" w:hAnsiTheme="majorHAnsi" w:cstheme="majorHAnsi"/>
         </w:rPr>
-        <w:t xml:space="preserve"> as long as it is not published.</w:t>
+        <w:t xml:space="preserve"> </w:t>
+      </w:r>
+      <w:proofErr w:type="gramStart"/>
+      <w:r>
+        <w:rPr>
+          <w:rFonts w:asciiTheme="majorHAnsi" w:hAnsiTheme="majorHAnsi" w:cstheme="majorHAnsi"/>
+        </w:rPr>
+        <w:t>as long as</w:t>
+      </w:r>
+      <w:proofErr w:type="gramEnd"/>
+      <w:r>
+        <w:rPr>
+          <w:rFonts w:asciiTheme="majorHAnsi" w:hAnsiTheme="majorHAnsi" w:cstheme="majorHAnsi"/>
+        </w:rPr>
+        <w:t xml:space="preserve"> it is not published.</w:t>
       </w:r>
     </w:p>
     <w:permStart w:id="1644907810" w:edGrp="everyone"/>
@@ -3547,8 +3521,16 @@
           <w:rFonts w:cstheme="majorHAnsi"/>
         </w:rPr>
         <w:lastRenderedPageBreak/>
-        <w:t>SUPPLEMENTARY Deliverable D03: implementing features</w:t>
-      </w:r>
+        <w:t xml:space="preserve">SUPPLEMENTARY Deliverable D03: implementing </w:t>
+      </w:r>
+      <w:proofErr w:type="gramStart"/>
+      <w:r>
+        <w:rPr>
+          <w:rFonts w:cstheme="majorHAnsi"/>
+        </w:rPr>
+        <w:t>features</w:t>
+      </w:r>
+      <w:proofErr w:type="gramEnd"/>
     </w:p>
     <w:p>
       <w:pPr>
@@ -6293,18 +6275,6 @@
     <w:pitch w:val="variable"/>
     <w:sig w:usb0="E00006FF" w:usb1="420024FF" w:usb2="02000000" w:usb3="00000000" w:csb0="0000019F" w:csb1="00000000"/>
   </w:font>
-  <w:font w:name="Aptos">
-    <w:charset w:val="00"/>
-    <w:family w:val="swiss"/>
-    <w:pitch w:val="variable"/>
-    <w:sig w:usb0="20000287" w:usb1="00000003" w:usb2="00000000" w:usb3="00000000" w:csb0="0000019F" w:csb1="00000000"/>
-  </w:font>
-  <w:font w:name="Aptos Display">
-    <w:charset w:val="00"/>
-    <w:family w:val="swiss"/>
-    <w:pitch w:val="variable"/>
-    <w:sig w:usb0="20000287" w:usb1="00000003" w:usb2="00000000" w:usb3="00000000" w:csb0="0000019F" w:csb1="00000000"/>
-  </w:font>
 </w:fonts>
 </file>
 
@@ -6326,7 +6296,6 @@
   <w:rsids>
     <w:rsidRoot w:val="002C579D"/>
     <w:rsid w:val="002C579D"/>
-    <w:rsid w:val="00F01510"/>
   </w:rsids>
   <m:mathPr>
     <m:mathFont m:val="Cambria Math"/>

</xml_diff>

<commit_message>
Update: Modify the anonymous menu
</commit_message>
<xml_diff>
--- a/reports/Individual/Student #4/06 Requirements - Student #4.docx
+++ b/reports/Individual/Student #4/06 Requirements - Student #4.docx
@@ -108,7 +108,19 @@
                   <w:rPr>
                     <w:rFonts w:asciiTheme="majorHAnsi" w:hAnsiTheme="majorHAnsi" w:cstheme="majorHAnsi"/>
                   </w:rPr>
-                  <w:t xml:space="preserve"> CX.YYY  </w:t>
+                  <w:t xml:space="preserve"> C</w:t>
+                </w:r>
+                <w:r>
+                  <w:rPr>
+                    <w:rFonts w:asciiTheme="majorHAnsi" w:hAnsiTheme="majorHAnsi" w:cstheme="majorHAnsi"/>
+                  </w:rPr>
+                  <w:t>1.030</w:t>
+                </w:r>
+                <w:r>
+                  <w:rPr>
+                    <w:rFonts w:asciiTheme="majorHAnsi" w:hAnsiTheme="majorHAnsi" w:cstheme="majorHAnsi"/>
+                  </w:rPr>
+                  <w:t xml:space="preserve">  </w:t>
                 </w:r>
               </w:sdtContent>
             </w:sdt>
@@ -173,7 +185,13 @@
                   <w:rPr>
                     <w:rFonts w:asciiTheme="majorHAnsi" w:hAnsiTheme="majorHAnsi" w:cstheme="majorHAnsi"/>
                   </w:rPr>
-                  <w:t xml:space="preserve"> https://github.com/xxxx  </w:t>
+                  <w:t xml:space="preserve"> https://github.com/yesgarfue/Acme-SF.git</w:t>
+                </w:r>
+                <w:r>
+                  <w:rPr>
+                    <w:rFonts w:asciiTheme="majorHAnsi" w:hAnsiTheme="majorHAnsi" w:cstheme="majorHAnsi"/>
+                  </w:rPr>
+                  <w:t xml:space="preserve"> </w:t>
                 </w:r>
               </w:sdtContent>
             </w:sdt>
@@ -255,7 +273,13 @@
                   <w:rPr>
                     <w:rFonts w:asciiTheme="majorHAnsi" w:hAnsiTheme="majorHAnsi" w:cstheme="majorHAnsi"/>
                   </w:rPr>
-                  <w:t xml:space="preserve"> DNI, NIE, or passport number</w:t>
+                  <w:t xml:space="preserve"> </w:t>
+                </w:r>
+                <w:r>
+                  <w:rPr>
+                    <w:rFonts w:asciiTheme="majorHAnsi" w:hAnsiTheme="majorHAnsi" w:cstheme="majorHAnsi"/>
+                  </w:rPr>
+                  <w:t>Y8101055D</w:t>
                 </w:r>
               </w:sdtContent>
             </w:sdt>
@@ -316,7 +340,7 @@
                   <w:rPr>
                     <w:rFonts w:asciiTheme="majorHAnsi" w:hAnsiTheme="majorHAnsi" w:cstheme="majorHAnsi"/>
                   </w:rPr>
-                  <w:t>uvus</w:t>
+                  <w:t>yesgarfue</w:t>
                 </w:r>
                 <w:proofErr w:type="spellEnd"/>
                 <w:r>
@@ -375,7 +399,41 @@
                   <w:rPr>
                     <w:rFonts w:asciiTheme="majorHAnsi" w:hAnsiTheme="majorHAnsi" w:cstheme="majorHAnsi"/>
                   </w:rPr>
-                  <w:t xml:space="preserve"> Surnames, Name  </w:t>
+                  <w:t xml:space="preserve"> </w:t>
+                </w:r>
+                <w:proofErr w:type="spellStart"/>
+                <w:r>
+                  <w:rPr>
+                    <w:rFonts w:asciiTheme="majorHAnsi" w:hAnsiTheme="majorHAnsi" w:cstheme="majorHAnsi"/>
+                  </w:rPr>
+                  <w:t>Garate</w:t>
+                </w:r>
+                <w:proofErr w:type="spellEnd"/>
+                <w:r>
+                  <w:rPr>
+                    <w:rFonts w:asciiTheme="majorHAnsi" w:hAnsiTheme="majorHAnsi" w:cstheme="majorHAnsi"/>
+                  </w:rPr>
+                  <w:t xml:space="preserve"> Fuentes, </w:t>
+                </w:r>
+                <w:proofErr w:type="spellStart"/>
+                <w:r>
+                  <w:rPr>
+                    <w:rFonts w:asciiTheme="majorHAnsi" w:hAnsiTheme="majorHAnsi" w:cstheme="majorHAnsi"/>
+                  </w:rPr>
+                  <w:t>Yesica</w:t>
+                </w:r>
+                <w:proofErr w:type="spellEnd"/>
+                <w:r>
+                  <w:rPr>
+                    <w:rFonts w:asciiTheme="majorHAnsi" w:hAnsiTheme="majorHAnsi" w:cstheme="majorHAnsi"/>
+                  </w:rPr>
+                  <w:t xml:space="preserve"> Leydi</w:t>
+                </w:r>
+                <w:r>
+                  <w:rPr>
+                    <w:rFonts w:asciiTheme="majorHAnsi" w:hAnsiTheme="majorHAnsi" w:cstheme="majorHAnsi"/>
+                  </w:rPr>
+                  <w:t xml:space="preserve">  </w:t>
                 </w:r>
               </w:sdtContent>
             </w:sdt>
@@ -427,7 +485,13 @@
                   <w:rPr>
                     <w:rFonts w:asciiTheme="majorHAnsi" w:hAnsiTheme="majorHAnsi" w:cstheme="majorHAnsi"/>
                   </w:rPr>
-                  <w:t xml:space="preserve"> role1, role2, role3  </w:t>
+                  <w:t xml:space="preserve"> Developer, Analyst, Tester </w:t>
+                </w:r>
+                <w:r>
+                  <w:rPr>
+                    <w:rFonts w:asciiTheme="majorHAnsi" w:hAnsiTheme="majorHAnsi" w:cstheme="majorHAnsi"/>
+                  </w:rPr>
+                  <w:t xml:space="preserve"> </w:t>
                 </w:r>
               </w:sdtContent>
             </w:sdt>
@@ -498,7 +562,33 @@
                   <w:rPr>
                     <w:rFonts w:asciiTheme="majorHAnsi" w:hAnsiTheme="majorHAnsi" w:cstheme="majorHAnsi"/>
                   </w:rPr>
-                  <w:t xml:space="preserve"> place month day, year </w:t>
+                  <w:t xml:space="preserve"> </w:t>
+                </w:r>
+                <w:r>
+                  <w:rPr>
+                    <w:rFonts w:asciiTheme="majorHAnsi" w:hAnsiTheme="majorHAnsi" w:cstheme="majorHAnsi"/>
+                  </w:rPr>
+                  <w:t xml:space="preserve">Sevilla </w:t>
+                </w:r>
+                <w:proofErr w:type="spellStart"/>
+                <w:r>
+                  <w:rPr>
+                    <w:rFonts w:asciiTheme="majorHAnsi" w:hAnsiTheme="majorHAnsi" w:cstheme="majorHAnsi"/>
+                  </w:rPr>
+                  <w:t>Febrero</w:t>
+                </w:r>
+                <w:proofErr w:type="spellEnd"/>
+                <w:r>
+                  <w:rPr>
+                    <w:rFonts w:asciiTheme="majorHAnsi" w:hAnsiTheme="majorHAnsi" w:cstheme="majorHAnsi"/>
+                  </w:rPr>
+                  <w:t xml:space="preserve"> 16, 2024</w:t>
+                </w:r>
+                <w:r>
+                  <w:rPr>
+                    <w:rFonts w:asciiTheme="majorHAnsi" w:hAnsiTheme="majorHAnsi" w:cstheme="majorHAnsi"/>
+                  </w:rPr>
+                  <w:t xml:space="preserve"> </w:t>
                 </w:r>
               </w:sdtContent>
             </w:sdt>
@@ -1162,21 +1252,7 @@
         <w:rPr>
           <w:rFonts w:asciiTheme="majorHAnsi" w:hAnsiTheme="majorHAnsi" w:cstheme="majorHAnsi"/>
         </w:rPr>
-        <w:t xml:space="preserve"> is billed </w:t>
-      </w:r>
-      <w:proofErr w:type="gramStart"/>
-      <w:r>
-        <w:rPr>
-          <w:rFonts w:asciiTheme="majorHAnsi" w:hAnsiTheme="majorHAnsi" w:cstheme="majorHAnsi"/>
-        </w:rPr>
-        <w:t>through the use of</w:t>
-      </w:r>
-      <w:proofErr w:type="gramEnd"/>
-      <w:r>
-        <w:rPr>
-          <w:rFonts w:asciiTheme="majorHAnsi" w:hAnsiTheme="majorHAnsi" w:cstheme="majorHAnsi"/>
-        </w:rPr>
-        <w:t xml:space="preserve"> </w:t>
+        <w:t xml:space="preserve"> is billed through the use of </w:t>
       </w:r>
       <w:r>
         <w:rPr>
@@ -1773,16 +1849,8 @@
           <w:rFonts w:cstheme="majorHAnsi"/>
         </w:rPr>
         <w:lastRenderedPageBreak/>
-        <w:t xml:space="preserve">MANDATORY Deliverable D03: implementing </w:t>
-      </w:r>
-      <w:proofErr w:type="gramStart"/>
-      <w:r>
-        <w:rPr>
-          <w:rFonts w:cstheme="majorHAnsi"/>
-        </w:rPr>
-        <w:t>features</w:t>
-      </w:r>
-      <w:proofErr w:type="gramEnd"/>
+        <w:t>MANDATORY Deliverable D03: implementing features</w:t>
+      </w:r>
     </w:p>
     <w:p>
       <w:pPr>
@@ -1977,21 +2045,7 @@
         <w:rPr>
           <w:rFonts w:asciiTheme="majorHAnsi" w:hAnsiTheme="majorHAnsi" w:cstheme="majorHAnsi"/>
         </w:rPr>
-        <w:t xml:space="preserve"> can be updated or deleted </w:t>
-      </w:r>
-      <w:proofErr w:type="gramStart"/>
-      <w:r>
-        <w:rPr>
-          <w:rFonts w:asciiTheme="majorHAnsi" w:hAnsiTheme="majorHAnsi" w:cstheme="majorHAnsi"/>
-        </w:rPr>
-        <w:t>as long as</w:t>
-      </w:r>
-      <w:proofErr w:type="gramEnd"/>
-      <w:r>
-        <w:rPr>
-          <w:rFonts w:asciiTheme="majorHAnsi" w:hAnsiTheme="majorHAnsi" w:cstheme="majorHAnsi"/>
-        </w:rPr>
-        <w:t xml:space="preserve"> they have not been published. For a </w:t>
+        <w:t xml:space="preserve"> can be updated or deleted as long as they have not been published. For a </w:t>
       </w:r>
       <w:r>
         <w:rPr>
@@ -2281,21 +2335,7 @@
         <w:rPr>
           <w:rFonts w:asciiTheme="majorHAnsi" w:hAnsiTheme="majorHAnsi" w:cstheme="majorHAnsi"/>
         </w:rPr>
-        <w:t xml:space="preserve"> </w:t>
-      </w:r>
-      <w:proofErr w:type="gramStart"/>
-      <w:r>
-        <w:rPr>
-          <w:rFonts w:asciiTheme="majorHAnsi" w:hAnsiTheme="majorHAnsi" w:cstheme="majorHAnsi"/>
-        </w:rPr>
-        <w:t>as long as</w:t>
-      </w:r>
-      <w:proofErr w:type="gramEnd"/>
-      <w:r>
-        <w:rPr>
-          <w:rFonts w:asciiTheme="majorHAnsi" w:hAnsiTheme="majorHAnsi" w:cstheme="majorHAnsi"/>
-        </w:rPr>
-        <w:t xml:space="preserve"> it is not published.</w:t>
+        <w:t xml:space="preserve"> as long as it is not published.</w:t>
       </w:r>
     </w:p>
     <w:permStart w:id="1644907810" w:edGrp="everyone"/>
@@ -3521,16 +3561,8 @@
           <w:rFonts w:cstheme="majorHAnsi"/>
         </w:rPr>
         <w:lastRenderedPageBreak/>
-        <w:t xml:space="preserve">SUPPLEMENTARY Deliverable D03: implementing </w:t>
-      </w:r>
-      <w:proofErr w:type="gramStart"/>
-      <w:r>
-        <w:rPr>
-          <w:rFonts w:cstheme="majorHAnsi"/>
-        </w:rPr>
-        <w:t>features</w:t>
-      </w:r>
-      <w:proofErr w:type="gramEnd"/>
+        <w:t>SUPPLEMENTARY Deliverable D03: implementing features</w:t>
+      </w:r>
     </w:p>
     <w:p>
       <w:pPr>
@@ -6275,6 +6307,18 @@
     <w:pitch w:val="variable"/>
     <w:sig w:usb0="E00006FF" w:usb1="420024FF" w:usb2="02000000" w:usb3="00000000" w:csb0="0000019F" w:csb1="00000000"/>
   </w:font>
+  <w:font w:name="Aptos">
+    <w:charset w:val="00"/>
+    <w:family w:val="swiss"/>
+    <w:pitch w:val="variable"/>
+    <w:sig w:usb0="20000287" w:usb1="00000003" w:usb2="00000000" w:usb3="00000000" w:csb0="0000019F" w:csb1="00000000"/>
+  </w:font>
+  <w:font w:name="Aptos Display">
+    <w:charset w:val="00"/>
+    <w:family w:val="swiss"/>
+    <w:pitch w:val="variable"/>
+    <w:sig w:usb0="20000287" w:usb1="00000003" w:usb2="00000000" w:usb3="00000000" w:csb0="0000019F" w:csb1="00000000"/>
+  </w:font>
 </w:fonts>
 </file>
 
@@ -6296,6 +6340,7 @@
   <w:rsids>
     <w:rsidRoot w:val="002C579D"/>
     <w:rsid w:val="002C579D"/>
+    <w:rsid w:val="00416BDE"/>
   </w:rsids>
   <m:mathPr>
     <m:mathFont m:val="Cambria Math"/>

</xml_diff>

<commit_message>
Individual Report Update: Analysis Report
</commit_message>
<xml_diff>
--- a/reports/Individual/Student #4/06 Requirements - Student #4.docx
+++ b/reports/Individual/Student #4/06 Requirements - Student #4.docx
@@ -185,13 +185,7 @@
                   <w:rPr>
                     <w:rFonts w:asciiTheme="majorHAnsi" w:hAnsiTheme="majorHAnsi" w:cstheme="majorHAnsi"/>
                   </w:rPr>
-                  <w:t xml:space="preserve"> https://github.com/yesgarfue/Acme-SF.git</w:t>
-                </w:r>
-                <w:r>
-                  <w:rPr>
-                    <w:rFonts w:asciiTheme="majorHAnsi" w:hAnsiTheme="majorHAnsi" w:cstheme="majorHAnsi"/>
-                  </w:rPr>
-                  <w:t xml:space="preserve"> </w:t>
+                  <w:t xml:space="preserve"> https://github.com/yesgarfue/Acme-SF-D01.git</w:t>
                 </w:r>
               </w:sdtContent>
             </w:sdt>
@@ -841,7 +835,19 @@
             <w:rPr>
               <w:rFonts w:asciiTheme="majorHAnsi" w:hAnsiTheme="majorHAnsi" w:cstheme="majorHAnsi"/>
             </w:rPr>
-            <w:t xml:space="preserve">   </w:t>
+            <w:t xml:space="preserve">  </w:t>
+          </w:r>
+          <w:r>
+            <w:rPr>
+              <w:rFonts w:asciiTheme="majorHAnsi" w:hAnsiTheme="majorHAnsi" w:cstheme="majorHAnsi"/>
+            </w:rPr>
+            <w:t>X</w:t>
+          </w:r>
+          <w:r>
+            <w:rPr>
+              <w:rFonts w:asciiTheme="majorHAnsi" w:hAnsiTheme="majorHAnsi" w:cstheme="majorHAnsi"/>
+            </w:rPr>
+            <w:t xml:space="preserve"> </w:t>
           </w:r>
         </w:sdtContent>
       </w:sdt>
@@ -2997,7 +3003,31 @@
             <w:rPr>
               <w:rFonts w:asciiTheme="majorHAnsi" w:hAnsiTheme="majorHAnsi" w:cstheme="majorHAnsi"/>
             </w:rPr>
-            <w:t xml:space="preserve">    </w:t>
+            <w:t xml:space="preserve"> </w:t>
+          </w:r>
+          <w:r>
+            <w:rPr>
+              <w:rFonts w:asciiTheme="majorHAnsi" w:hAnsiTheme="majorHAnsi" w:cstheme="majorHAnsi"/>
+            </w:rPr>
+            <w:t xml:space="preserve"> </w:t>
+          </w:r>
+          <w:r>
+            <w:rPr>
+              <w:rFonts w:asciiTheme="majorHAnsi" w:hAnsiTheme="majorHAnsi" w:cstheme="majorHAnsi"/>
+            </w:rPr>
+            <w:t>X</w:t>
+          </w:r>
+          <w:r>
+            <w:rPr>
+              <w:rFonts w:asciiTheme="majorHAnsi" w:hAnsiTheme="majorHAnsi" w:cstheme="majorHAnsi"/>
+            </w:rPr>
+            <w:t xml:space="preserve"> </w:t>
+          </w:r>
+          <w:r>
+            <w:rPr>
+              <w:rFonts w:asciiTheme="majorHAnsi" w:hAnsiTheme="majorHAnsi" w:cstheme="majorHAnsi"/>
+            </w:rPr>
+            <w:t xml:space="preserve"> </w:t>
           </w:r>
         </w:sdtContent>
       </w:sdt>
@@ -3049,7 +3079,19 @@
             <w:rPr>
               <w:rFonts w:asciiTheme="majorHAnsi" w:hAnsiTheme="majorHAnsi" w:cstheme="majorHAnsi"/>
             </w:rPr>
-            <w:t xml:space="preserve">    </w:t>
+            <w:t xml:space="preserve">  </w:t>
+          </w:r>
+          <w:r>
+            <w:rPr>
+              <w:rFonts w:asciiTheme="majorHAnsi" w:hAnsiTheme="majorHAnsi" w:cstheme="majorHAnsi"/>
+            </w:rPr>
+            <w:t>X</w:t>
+          </w:r>
+          <w:r>
+            <w:rPr>
+              <w:rFonts w:asciiTheme="majorHAnsi" w:hAnsiTheme="majorHAnsi" w:cstheme="majorHAnsi"/>
+            </w:rPr>
+            <w:t xml:space="preserve">  </w:t>
           </w:r>
         </w:sdtContent>
       </w:sdt>
@@ -6341,6 +6383,7 @@
     <w:rsidRoot w:val="002C579D"/>
     <w:rsid w:val="002C579D"/>
     <w:rsid w:val="00416BDE"/>
+    <w:rsid w:val="007919CD"/>
   </w:rsids>
   <m:mathPr>
     <m:mathFont m:val="Cambria Math"/>

</xml_diff>

<commit_message>
Update Reports & documentation
</commit_message>
<xml_diff>
--- a/reports/Individual/Student #4/06 Requirements - Student #4.docx
+++ b/reports/Individual/Student #4/06 Requirements - Student #4.docx
@@ -185,7 +185,19 @@
                   <w:rPr>
                     <w:rFonts w:asciiTheme="majorHAnsi" w:hAnsiTheme="majorHAnsi" w:cstheme="majorHAnsi"/>
                   </w:rPr>
-                  <w:t xml:space="preserve"> https://github.com/yesgarfue/Acme-SF-D01.git</w:t>
+                  <w:t xml:space="preserve"> https://github.com/yesgarfue/Acme-SF-D0</w:t>
+                </w:r>
+                <w:r>
+                  <w:rPr>
+                    <w:rFonts w:asciiTheme="majorHAnsi" w:hAnsiTheme="majorHAnsi" w:cstheme="majorHAnsi"/>
+                  </w:rPr>
+                  <w:t>2</w:t>
+                </w:r>
+                <w:r>
+                  <w:rPr>
+                    <w:rFonts w:asciiTheme="majorHAnsi" w:hAnsiTheme="majorHAnsi" w:cstheme="majorHAnsi"/>
+                  </w:rPr>
+                  <w:t>.git</w:t>
                 </w:r>
               </w:sdtContent>
             </w:sdt>
@@ -329,14 +341,12 @@
                   </w:rPr>
                   <w:t xml:space="preserve"> </w:t>
                 </w:r>
-                <w:proofErr w:type="spellStart"/>
                 <w:r>
                   <w:rPr>
                     <w:rFonts w:asciiTheme="majorHAnsi" w:hAnsiTheme="majorHAnsi" w:cstheme="majorHAnsi"/>
                   </w:rPr>
                   <w:t>yesgarfue</w:t>
                 </w:r>
-                <w:proofErr w:type="spellEnd"/>
                 <w:r>
                   <w:rPr>
                     <w:rFonts w:asciiTheme="majorHAnsi" w:hAnsiTheme="majorHAnsi" w:cstheme="majorHAnsi"/>
@@ -379,6 +389,7 @@
               <w:sdtPr>
                 <w:rPr>
                   <w:rFonts w:asciiTheme="majorHAnsi" w:hAnsiTheme="majorHAnsi" w:cstheme="majorHAnsi"/>
+                  <w:lang w:val="es-ES"/>
                 </w:rPr>
                 <w:tag w:val="Student4"/>
                 <w:id w:val="-924030127"/>
@@ -392,40 +403,21 @@
                 <w:r>
                   <w:rPr>
                     <w:rFonts w:asciiTheme="majorHAnsi" w:hAnsiTheme="majorHAnsi" w:cstheme="majorHAnsi"/>
+                    <w:lang w:val="es-ES"/>
                   </w:rPr>
                   <w:t xml:space="preserve"> </w:t>
-                </w:r>
-                <w:proofErr w:type="spellStart"/>
-                <w:r>
-                  <w:rPr>
-                    <w:rFonts w:asciiTheme="majorHAnsi" w:hAnsiTheme="majorHAnsi" w:cstheme="majorHAnsi"/>
-                  </w:rPr>
-                  <w:t>Garate</w:t>
-                </w:r>
-                <w:proofErr w:type="spellEnd"/>
-                <w:r>
-                  <w:rPr>
-                    <w:rFonts w:asciiTheme="majorHAnsi" w:hAnsiTheme="majorHAnsi" w:cstheme="majorHAnsi"/>
-                  </w:rPr>
-                  <w:t xml:space="preserve"> Fuentes, </w:t>
-                </w:r>
-                <w:proofErr w:type="spellStart"/>
-                <w:r>
-                  <w:rPr>
-                    <w:rFonts w:asciiTheme="majorHAnsi" w:hAnsiTheme="majorHAnsi" w:cstheme="majorHAnsi"/>
-                  </w:rPr>
-                  <w:t>Yesica</w:t>
-                </w:r>
-                <w:proofErr w:type="spellEnd"/>
-                <w:r>
-                  <w:rPr>
-                    <w:rFonts w:asciiTheme="majorHAnsi" w:hAnsiTheme="majorHAnsi" w:cstheme="majorHAnsi"/>
-                  </w:rPr>
-                  <w:t xml:space="preserve"> Leydi</w:t>
                 </w:r>
                 <w:r>
                   <w:rPr>
                     <w:rFonts w:asciiTheme="majorHAnsi" w:hAnsiTheme="majorHAnsi" w:cstheme="majorHAnsi"/>
+                    <w:lang w:val="es-ES"/>
+                  </w:rPr>
+                  <w:t>Garate Fuentes, Yesica Leydi</w:t>
+                </w:r>
+                <w:r>
+                  <w:rPr>
+                    <w:rFonts w:asciiTheme="majorHAnsi" w:hAnsiTheme="majorHAnsi" w:cstheme="majorHAnsi"/>
+                    <w:lang w:val="es-ES"/>
                   </w:rPr>
                   <w:t xml:space="preserve">  </w:t>
                 </w:r>
@@ -562,21 +554,7 @@
                   <w:rPr>
                     <w:rFonts w:asciiTheme="majorHAnsi" w:hAnsiTheme="majorHAnsi" w:cstheme="majorHAnsi"/>
                   </w:rPr>
-                  <w:t xml:space="preserve">Sevilla </w:t>
-                </w:r>
-                <w:proofErr w:type="spellStart"/>
-                <w:r>
-                  <w:rPr>
-                    <w:rFonts w:asciiTheme="majorHAnsi" w:hAnsiTheme="majorHAnsi" w:cstheme="majorHAnsi"/>
-                  </w:rPr>
-                  <w:t>Febrero</w:t>
-                </w:r>
-                <w:proofErr w:type="spellEnd"/>
-                <w:r>
-                  <w:rPr>
-                    <w:rFonts w:asciiTheme="majorHAnsi" w:hAnsiTheme="majorHAnsi" w:cstheme="majorHAnsi"/>
-                  </w:rPr>
-                  <w:t xml:space="preserve"> 16, 2024</w:t>
+                  <w:t>Sevilla Febrero 16, 2024</w:t>
                 </w:r>
                 <w:r>
                   <w:rPr>
@@ -1221,7 +1199,19 @@
             <w:rPr>
               <w:rFonts w:asciiTheme="majorHAnsi" w:hAnsiTheme="majorHAnsi" w:cstheme="majorHAnsi"/>
             </w:rPr>
-            <w:t xml:space="preserve">    </w:t>
+            <w:t xml:space="preserve"> </w:t>
+          </w:r>
+          <w:r>
+            <w:rPr>
+              <w:rFonts w:asciiTheme="majorHAnsi" w:hAnsiTheme="majorHAnsi" w:cstheme="majorHAnsi"/>
+            </w:rPr>
+            <w:t>X</w:t>
+          </w:r>
+          <w:r>
+            <w:rPr>
+              <w:rFonts w:asciiTheme="majorHAnsi" w:hAnsiTheme="majorHAnsi" w:cstheme="majorHAnsi"/>
+            </w:rPr>
+            <w:t xml:space="preserve">   </w:t>
           </w:r>
         </w:sdtContent>
       </w:sdt>
@@ -1455,7 +1445,19 @@
             <w:rPr>
               <w:rFonts w:asciiTheme="majorHAnsi" w:hAnsiTheme="majorHAnsi" w:cstheme="majorHAnsi"/>
             </w:rPr>
-            <w:t xml:space="preserve">    </w:t>
+            <w:t xml:space="preserve">  </w:t>
+          </w:r>
+          <w:r>
+            <w:rPr>
+              <w:rFonts w:asciiTheme="majorHAnsi" w:hAnsiTheme="majorHAnsi" w:cstheme="majorHAnsi"/>
+            </w:rPr>
+            <w:t>X</w:t>
+          </w:r>
+          <w:r>
+            <w:rPr>
+              <w:rFonts w:asciiTheme="majorHAnsi" w:hAnsiTheme="majorHAnsi" w:cstheme="majorHAnsi"/>
+            </w:rPr>
+            <w:t xml:space="preserve">  </w:t>
           </w:r>
         </w:sdtContent>
       </w:sdt>
@@ -1632,7 +1634,19 @@
             <w:rPr>
               <w:rFonts w:asciiTheme="majorHAnsi" w:hAnsiTheme="majorHAnsi" w:cstheme="majorHAnsi"/>
             </w:rPr>
-            <w:t xml:space="preserve">    </w:t>
+            <w:t xml:space="preserve">  </w:t>
+          </w:r>
+          <w:r>
+            <w:rPr>
+              <w:rFonts w:asciiTheme="majorHAnsi" w:hAnsiTheme="majorHAnsi" w:cstheme="majorHAnsi"/>
+            </w:rPr>
+            <w:t>X</w:t>
+          </w:r>
+          <w:r>
+            <w:rPr>
+              <w:rFonts w:asciiTheme="majorHAnsi" w:hAnsiTheme="majorHAnsi" w:cstheme="majorHAnsi"/>
+            </w:rPr>
+            <w:t xml:space="preserve">  </w:t>
           </w:r>
         </w:sdtContent>
       </w:sdt>
@@ -1800,7 +1814,19 @@
             <w:rPr>
               <w:rFonts w:asciiTheme="majorHAnsi" w:hAnsiTheme="majorHAnsi" w:cstheme="majorHAnsi"/>
             </w:rPr>
-            <w:t xml:space="preserve">    </w:t>
+            <w:t xml:space="preserve">  </w:t>
+          </w:r>
+          <w:r>
+            <w:rPr>
+              <w:rFonts w:asciiTheme="majorHAnsi" w:hAnsiTheme="majorHAnsi" w:cstheme="majorHAnsi"/>
+            </w:rPr>
+            <w:t>X</w:t>
+          </w:r>
+          <w:r>
+            <w:rPr>
+              <w:rFonts w:asciiTheme="majorHAnsi" w:hAnsiTheme="majorHAnsi" w:cstheme="majorHAnsi"/>
+            </w:rPr>
+            <w:t xml:space="preserve">  </w:t>
           </w:r>
         </w:sdtContent>
       </w:sdt>
@@ -3311,7 +3337,21 @@
               <w:rFonts w:asciiTheme="majorHAnsi" w:hAnsiTheme="majorHAnsi" w:cstheme="majorHAnsi"/>
               <w:lang w:val="en-US"/>
             </w:rPr>
-            <w:t xml:space="preserve">    </w:t>
+            <w:t xml:space="preserve">  </w:t>
+          </w:r>
+          <w:r>
+            <w:rPr>
+              <w:rFonts w:asciiTheme="majorHAnsi" w:hAnsiTheme="majorHAnsi" w:cstheme="majorHAnsi"/>
+              <w:lang w:val="en-US"/>
+            </w:rPr>
+            <w:t xml:space="preserve">X </w:t>
+          </w:r>
+          <w:r>
+            <w:rPr>
+              <w:rFonts w:asciiTheme="majorHAnsi" w:hAnsiTheme="majorHAnsi" w:cstheme="majorHAnsi"/>
+              <w:lang w:val="en-US"/>
+            </w:rPr>
+            <w:t xml:space="preserve"> </w:t>
           </w:r>
         </w:sdtContent>
       </w:sdt>
@@ -3465,7 +3505,19 @@
             <w:rPr>
               <w:rFonts w:asciiTheme="majorHAnsi" w:hAnsiTheme="majorHAnsi" w:cstheme="majorHAnsi"/>
             </w:rPr>
-            <w:t xml:space="preserve">    </w:t>
+            <w:t xml:space="preserve">  </w:t>
+          </w:r>
+          <w:r>
+            <w:rPr>
+              <w:rFonts w:asciiTheme="majorHAnsi" w:hAnsiTheme="majorHAnsi" w:cstheme="majorHAnsi"/>
+            </w:rPr>
+            <w:t>X</w:t>
+          </w:r>
+          <w:r>
+            <w:rPr>
+              <w:rFonts w:asciiTheme="majorHAnsi" w:hAnsiTheme="majorHAnsi" w:cstheme="majorHAnsi"/>
+            </w:rPr>
+            <w:t xml:space="preserve">  </w:t>
           </w:r>
         </w:sdtContent>
       </w:sdt>
@@ -3517,7 +3569,19 @@
             <w:rPr>
               <w:rFonts w:asciiTheme="majorHAnsi" w:hAnsiTheme="majorHAnsi" w:cstheme="majorHAnsi"/>
             </w:rPr>
-            <w:t xml:space="preserve">    </w:t>
+            <w:t xml:space="preserve">  </w:t>
+          </w:r>
+          <w:r>
+            <w:rPr>
+              <w:rFonts w:asciiTheme="majorHAnsi" w:hAnsiTheme="majorHAnsi" w:cstheme="majorHAnsi"/>
+            </w:rPr>
+            <w:t>X</w:t>
+          </w:r>
+          <w:r>
+            <w:rPr>
+              <w:rFonts w:asciiTheme="majorHAnsi" w:hAnsiTheme="majorHAnsi" w:cstheme="majorHAnsi"/>
+            </w:rPr>
+            <w:t xml:space="preserve">  </w:t>
           </w:r>
         </w:sdtContent>
       </w:sdt>
@@ -3569,7 +3633,19 @@
             <w:rPr>
               <w:rFonts w:asciiTheme="majorHAnsi" w:hAnsiTheme="majorHAnsi" w:cstheme="majorHAnsi"/>
             </w:rPr>
-            <w:t xml:space="preserve">    </w:t>
+            <w:t xml:space="preserve">  </w:t>
+          </w:r>
+          <w:r>
+            <w:rPr>
+              <w:rFonts w:asciiTheme="majorHAnsi" w:hAnsiTheme="majorHAnsi" w:cstheme="majorHAnsi"/>
+            </w:rPr>
+            <w:t>X</w:t>
+          </w:r>
+          <w:r>
+            <w:rPr>
+              <w:rFonts w:asciiTheme="majorHAnsi" w:hAnsiTheme="majorHAnsi" w:cstheme="majorHAnsi"/>
+            </w:rPr>
+            <w:t xml:space="preserve">  </w:t>
           </w:r>
         </w:sdtContent>
       </w:sdt>
@@ -6384,6 +6460,7 @@
     <w:rsid w:val="002C579D"/>
     <w:rsid w:val="00416BDE"/>
     <w:rsid w:val="007919CD"/>
+    <w:rsid w:val="009D158C"/>
   </w:rsids>
   <m:mathPr>
     <m:mathFont m:val="Cambria Math"/>

</xml_diff>

<commit_message>
Update: Reports Student #4
</commit_message>
<xml_diff>
--- a/reports/Individual/Student #4/06 Requirements - Student #4.docx
+++ b/reports/Individual/Student #4/06 Requirements - Student #4.docx
@@ -1,6 +1,6 @@
 
 <file path=word/document.xml><?xml version="1.0" encoding="utf-8"?>
-<w:document xmlns:wpc="http://schemas.microsoft.com/office/word/2010/wordprocessingCanvas" xmlns:cx="http://schemas.microsoft.com/office/drawing/2014/chartex" xmlns:cx1="http://schemas.microsoft.com/office/drawing/2015/9/8/chartex" xmlns:cx2="http://schemas.microsoft.com/office/drawing/2015/10/21/chartex" xmlns:cx3="http://schemas.microsoft.com/office/drawing/2016/5/9/chartex" xmlns:cx4="http://schemas.microsoft.com/office/drawing/2016/5/10/chartex" xmlns:cx5="http://schemas.microsoft.com/office/drawing/2016/5/11/chartex" xmlns:cx6="http://schemas.microsoft.com/office/drawing/2016/5/12/chartex" xmlns:cx7="http://schemas.microsoft.com/office/drawing/2016/5/13/chartex" xmlns:cx8="http://schemas.microsoft.com/office/drawing/2016/5/14/chartex" xmlns:mc="http://schemas.openxmlformats.org/markup-compatibility/2006" xmlns:aink="http://schemas.microsoft.com/office/drawing/2016/ink" xmlns:am3d="http://schemas.microsoft.com/office/drawing/2017/model3d" xmlns:o="urn:schemas-microsoft-com:office:office" xmlns:oel="http://schemas.microsoft.com/office/2019/extlst" xmlns:r="http://schemas.openxmlformats.org/officeDocument/2006/relationships" xmlns:m="http://schemas.openxmlformats.org/officeDocument/2006/math" xmlns:v="urn:schemas-microsoft-com:vml" xmlns:wp14="http://schemas.microsoft.com/office/word/2010/wordprocessingDrawing" xmlns:wp="http://schemas.openxmlformats.org/drawingml/2006/wordprocessingDrawing" xmlns:w10="urn:schemas-microsoft-com:office:word" xmlns:w="http://schemas.openxmlformats.org/wordprocessingml/2006/main" xmlns:w14="http://schemas.microsoft.com/office/word/2010/wordml" xmlns:w15="http://schemas.microsoft.com/office/word/2012/wordml" xmlns:w16cex="http://schemas.microsoft.com/office/word/2018/wordml/cex" xmlns:w16cid="http://schemas.microsoft.com/office/word/2016/wordml/cid" xmlns:w16="http://schemas.microsoft.com/office/word/2018/wordml" xmlns:w16sdtdh="http://schemas.microsoft.com/office/word/2020/wordml/sdtdatahash" xmlns:w16se="http://schemas.microsoft.com/office/word/2015/wordml/symex" xmlns:wpg="http://schemas.microsoft.com/office/word/2010/wordprocessingGroup" xmlns:wpi="http://schemas.microsoft.com/office/word/2010/wordprocessingInk" xmlns:wne="http://schemas.microsoft.com/office/word/2006/wordml" xmlns:wps="http://schemas.microsoft.com/office/word/2010/wordprocessingShape" mc:Ignorable="w14 w15 w16se w16cid w16 w16cex w16sdtdh wp14">
+<w:document xmlns:wpc="http://schemas.microsoft.com/office/word/2010/wordprocessingCanvas" xmlns:cx="http://schemas.microsoft.com/office/drawing/2014/chartex" xmlns:cx1="http://schemas.microsoft.com/office/drawing/2015/9/8/chartex" xmlns:cx2="http://schemas.microsoft.com/office/drawing/2015/10/21/chartex" xmlns:cx3="http://schemas.microsoft.com/office/drawing/2016/5/9/chartex" xmlns:cx4="http://schemas.microsoft.com/office/drawing/2016/5/10/chartex" xmlns:cx5="http://schemas.microsoft.com/office/drawing/2016/5/11/chartex" xmlns:cx6="http://schemas.microsoft.com/office/drawing/2016/5/12/chartex" xmlns:cx7="http://schemas.microsoft.com/office/drawing/2016/5/13/chartex" xmlns:cx8="http://schemas.microsoft.com/office/drawing/2016/5/14/chartex" xmlns:mc="http://schemas.openxmlformats.org/markup-compatibility/2006" xmlns:aink="http://schemas.microsoft.com/office/drawing/2016/ink" xmlns:am3d="http://schemas.microsoft.com/office/drawing/2017/model3d" xmlns:o="urn:schemas-microsoft-com:office:office" xmlns:oel="http://schemas.microsoft.com/office/2019/extlst" xmlns:r="http://schemas.openxmlformats.org/officeDocument/2006/relationships" xmlns:m="http://schemas.openxmlformats.org/officeDocument/2006/math" xmlns:v="urn:schemas-microsoft-com:vml" xmlns:wp14="http://schemas.microsoft.com/office/word/2010/wordprocessingDrawing" xmlns:wp="http://schemas.openxmlformats.org/drawingml/2006/wordprocessingDrawing" xmlns:w10="urn:schemas-microsoft-com:office:word" xmlns:w="http://schemas.openxmlformats.org/wordprocessingml/2006/main" xmlns:w14="http://schemas.microsoft.com/office/word/2010/wordml" xmlns:w15="http://schemas.microsoft.com/office/word/2012/wordml" xmlns:w16cex="http://schemas.microsoft.com/office/word/2018/wordml/cex" xmlns:w16cid="http://schemas.microsoft.com/office/word/2016/wordml/cid" xmlns:w16="http://schemas.microsoft.com/office/word/2018/wordml" xmlns:w16du="http://schemas.microsoft.com/office/word/2023/wordml/word16du" xmlns:w16sdtdh="http://schemas.microsoft.com/office/word/2020/wordml/sdtdatahash" xmlns:w16se="http://schemas.microsoft.com/office/word/2015/wordml/symex" xmlns:wpg="http://schemas.microsoft.com/office/word/2010/wordprocessingGroup" xmlns:wpi="http://schemas.microsoft.com/office/word/2010/wordprocessingInk" xmlns:wne="http://schemas.microsoft.com/office/word/2006/wordml" xmlns:wps="http://schemas.microsoft.com/office/word/2010/wordprocessingShape" mc:Ignorable="w14 w15 w16se w16cid w16 w16cex w16sdtdh w16du wp14">
   <w:body>
     <w:p>
       <w:pPr>
@@ -191,7 +191,7 @@
                   <w:rPr>
                     <w:rFonts w:asciiTheme="majorHAnsi" w:hAnsiTheme="majorHAnsi" w:cstheme="majorHAnsi"/>
                   </w:rPr>
-                  <w:t>3</w:t>
+                  <w:t>4</w:t>
                 </w:r>
                 <w:r>
                   <w:rPr>
@@ -2789,7 +2789,19 @@
             <w:rPr>
               <w:rFonts w:asciiTheme="majorHAnsi" w:hAnsiTheme="majorHAnsi" w:cstheme="majorHAnsi"/>
             </w:rPr>
-            <w:t xml:space="preserve">    </w:t>
+            <w:t xml:space="preserve">  </w:t>
+          </w:r>
+          <w:r>
+            <w:rPr>
+              <w:rFonts w:asciiTheme="majorHAnsi" w:hAnsiTheme="majorHAnsi" w:cstheme="majorHAnsi"/>
+            </w:rPr>
+            <w:t>X</w:t>
+          </w:r>
+          <w:r>
+            <w:rPr>
+              <w:rFonts w:asciiTheme="majorHAnsi" w:hAnsiTheme="majorHAnsi" w:cstheme="majorHAnsi"/>
+            </w:rPr>
+            <w:t xml:space="preserve">  </w:t>
           </w:r>
         </w:sdtContent>
       </w:sdt>
@@ -2855,7 +2867,19 @@
             <w:rPr>
               <w:rFonts w:asciiTheme="majorHAnsi" w:hAnsiTheme="majorHAnsi" w:cstheme="majorHAnsi"/>
             </w:rPr>
-            <w:t xml:space="preserve">    </w:t>
+            <w:t xml:space="preserve">  </w:t>
+          </w:r>
+          <w:r>
+            <w:rPr>
+              <w:rFonts w:asciiTheme="majorHAnsi" w:hAnsiTheme="majorHAnsi" w:cstheme="majorHAnsi"/>
+            </w:rPr>
+            <w:t>X</w:t>
+          </w:r>
+          <w:r>
+            <w:rPr>
+              <w:rFonts w:asciiTheme="majorHAnsi" w:hAnsiTheme="majorHAnsi" w:cstheme="majorHAnsi"/>
+            </w:rPr>
+            <w:t xml:space="preserve"> </w:t>
           </w:r>
         </w:sdtContent>
       </w:sdt>
@@ -3830,7 +3854,19 @@
             <w:rPr>
               <w:rFonts w:asciiTheme="majorHAnsi" w:hAnsiTheme="majorHAnsi" w:cstheme="majorHAnsi"/>
             </w:rPr>
-            <w:t xml:space="preserve">    </w:t>
+            <w:t xml:space="preserve"> </w:t>
+          </w:r>
+          <w:r>
+            <w:rPr>
+              <w:rFonts w:asciiTheme="majorHAnsi" w:hAnsiTheme="majorHAnsi" w:cstheme="majorHAnsi"/>
+            </w:rPr>
+            <w:t>X</w:t>
+          </w:r>
+          <w:r>
+            <w:rPr>
+              <w:rFonts w:asciiTheme="majorHAnsi" w:hAnsiTheme="majorHAnsi" w:cstheme="majorHAnsi"/>
+            </w:rPr>
+            <w:t xml:space="preserve">  </w:t>
           </w:r>
         </w:sdtContent>
       </w:sdt>
@@ -3910,7 +3946,19 @@
             <w:rPr>
               <w:rFonts w:asciiTheme="majorHAnsi" w:hAnsiTheme="majorHAnsi" w:cstheme="majorHAnsi"/>
             </w:rPr>
-            <w:t xml:space="preserve">    </w:t>
+            <w:t xml:space="preserve"> </w:t>
+          </w:r>
+          <w:r>
+            <w:rPr>
+              <w:rFonts w:asciiTheme="majorHAnsi" w:hAnsiTheme="majorHAnsi" w:cstheme="majorHAnsi"/>
+            </w:rPr>
+            <w:t>X</w:t>
+          </w:r>
+          <w:r>
+            <w:rPr>
+              <w:rFonts w:asciiTheme="majorHAnsi" w:hAnsiTheme="majorHAnsi" w:cstheme="majorHAnsi"/>
+            </w:rPr>
+            <w:t xml:space="preserve">  </w:t>
           </w:r>
         </w:sdtContent>
       </w:sdt>
@@ -4060,7 +4108,19 @@
             <w:rPr>
               <w:rFonts w:asciiTheme="majorHAnsi" w:hAnsiTheme="majorHAnsi" w:cstheme="majorHAnsi"/>
             </w:rPr>
-            <w:t xml:space="preserve">    </w:t>
+            <w:t xml:space="preserve">  </w:t>
+          </w:r>
+          <w:r>
+            <w:rPr>
+              <w:rFonts w:asciiTheme="majorHAnsi" w:hAnsiTheme="majorHAnsi" w:cstheme="majorHAnsi"/>
+            </w:rPr>
+            <w:t>X</w:t>
+          </w:r>
+          <w:r>
+            <w:rPr>
+              <w:rFonts w:asciiTheme="majorHAnsi" w:hAnsiTheme="majorHAnsi" w:cstheme="majorHAnsi"/>
+            </w:rPr>
+            <w:t xml:space="preserve">  </w:t>
           </w:r>
         </w:sdtContent>
       </w:sdt>
@@ -4183,7 +4243,19 @@
             <w:rPr>
               <w:rFonts w:asciiTheme="majorHAnsi" w:hAnsiTheme="majorHAnsi" w:cstheme="majorHAnsi"/>
             </w:rPr>
-            <w:t xml:space="preserve">    </w:t>
+            <w:t xml:space="preserve"> </w:t>
+          </w:r>
+          <w:r>
+            <w:rPr>
+              <w:rFonts w:asciiTheme="majorHAnsi" w:hAnsiTheme="majorHAnsi" w:cstheme="majorHAnsi"/>
+            </w:rPr>
+            <w:t>X</w:t>
+          </w:r>
+          <w:r>
+            <w:rPr>
+              <w:rFonts w:asciiTheme="majorHAnsi" w:hAnsiTheme="majorHAnsi" w:cstheme="majorHAnsi"/>
+            </w:rPr>
+            <w:t xml:space="preserve">  </w:t>
           </w:r>
         </w:sdtContent>
       </w:sdt>
@@ -4235,7 +4307,19 @@
             <w:rPr>
               <w:rFonts w:asciiTheme="majorHAnsi" w:hAnsiTheme="majorHAnsi" w:cstheme="majorHAnsi"/>
             </w:rPr>
-            <w:t xml:space="preserve">    </w:t>
+            <w:t xml:space="preserve">  </w:t>
+          </w:r>
+          <w:r>
+            <w:rPr>
+              <w:rFonts w:asciiTheme="majorHAnsi" w:hAnsiTheme="majorHAnsi" w:cstheme="majorHAnsi"/>
+            </w:rPr>
+            <w:t>X</w:t>
+          </w:r>
+          <w:r>
+            <w:rPr>
+              <w:rFonts w:asciiTheme="majorHAnsi" w:hAnsiTheme="majorHAnsi" w:cstheme="majorHAnsi"/>
+            </w:rPr>
+            <w:t xml:space="preserve">  </w:t>
           </w:r>
         </w:sdtContent>
       </w:sdt>
@@ -4480,7 +4564,19 @@
             <w:rPr>
               <w:rFonts w:asciiTheme="majorHAnsi" w:hAnsiTheme="majorHAnsi" w:cstheme="majorHAnsi"/>
             </w:rPr>
-            <w:t xml:space="preserve">    </w:t>
+            <w:t xml:space="preserve">  </w:t>
+          </w:r>
+          <w:r>
+            <w:rPr>
+              <w:rFonts w:asciiTheme="majorHAnsi" w:hAnsiTheme="majorHAnsi" w:cstheme="majorHAnsi"/>
+            </w:rPr>
+            <w:t>X</w:t>
+          </w:r>
+          <w:r>
+            <w:rPr>
+              <w:rFonts w:asciiTheme="majorHAnsi" w:hAnsiTheme="majorHAnsi" w:cstheme="majorHAnsi"/>
+            </w:rPr>
+            <w:t xml:space="preserve">  </w:t>
           </w:r>
         </w:sdtContent>
       </w:sdt>
@@ -4576,7 +4672,7 @@
 </file>
 
 <file path=word/numbering.xml><?xml version="1.0" encoding="utf-8"?>
-<w:numbering xmlns:wpc="http://schemas.microsoft.com/office/word/2010/wordprocessingCanvas" xmlns:cx="http://schemas.microsoft.com/office/drawing/2014/chartex" xmlns:cx1="http://schemas.microsoft.com/office/drawing/2015/9/8/chartex" xmlns:cx2="http://schemas.microsoft.com/office/drawing/2015/10/21/chartex" xmlns:cx3="http://schemas.microsoft.com/office/drawing/2016/5/9/chartex" xmlns:cx4="http://schemas.microsoft.com/office/drawing/2016/5/10/chartex" xmlns:cx5="http://schemas.microsoft.com/office/drawing/2016/5/11/chartex" xmlns:cx6="http://schemas.microsoft.com/office/drawing/2016/5/12/chartex" xmlns:cx7="http://schemas.microsoft.com/office/drawing/2016/5/13/chartex" xmlns:cx8="http://schemas.microsoft.com/office/drawing/2016/5/14/chartex" xmlns:mc="http://schemas.openxmlformats.org/markup-compatibility/2006" xmlns:aink="http://schemas.microsoft.com/office/drawing/2016/ink" xmlns:am3d="http://schemas.microsoft.com/office/drawing/2017/model3d" xmlns:o="urn:schemas-microsoft-com:office:office" xmlns:oel="http://schemas.microsoft.com/office/2019/extlst" xmlns:r="http://schemas.openxmlformats.org/officeDocument/2006/relationships" xmlns:m="http://schemas.openxmlformats.org/officeDocument/2006/math" xmlns:v="urn:schemas-microsoft-com:vml" xmlns:wp14="http://schemas.microsoft.com/office/word/2010/wordprocessingDrawing" xmlns:wp="http://schemas.openxmlformats.org/drawingml/2006/wordprocessingDrawing" xmlns:w10="urn:schemas-microsoft-com:office:word" xmlns:w="http://schemas.openxmlformats.org/wordprocessingml/2006/main" xmlns:w14="http://schemas.microsoft.com/office/word/2010/wordml" xmlns:w15="http://schemas.microsoft.com/office/word/2012/wordml" xmlns:w16cex="http://schemas.microsoft.com/office/word/2018/wordml/cex" xmlns:w16cid="http://schemas.microsoft.com/office/word/2016/wordml/cid" xmlns:w16="http://schemas.microsoft.com/office/word/2018/wordml" xmlns:w16sdtdh="http://schemas.microsoft.com/office/word/2020/wordml/sdtdatahash" xmlns:w16se="http://schemas.microsoft.com/office/word/2015/wordml/symex" xmlns:wpg="http://schemas.microsoft.com/office/word/2010/wordprocessingGroup" xmlns:wpi="http://schemas.microsoft.com/office/word/2010/wordprocessingInk" xmlns:wne="http://schemas.microsoft.com/office/word/2006/wordml" xmlns:wps="http://schemas.microsoft.com/office/word/2010/wordprocessingShape" mc:Ignorable="w14 w15 w16se w16cid w16 w16cex w16sdtdh wp14">
+<w:numbering xmlns:wpc="http://schemas.microsoft.com/office/word/2010/wordprocessingCanvas" xmlns:cx="http://schemas.microsoft.com/office/drawing/2014/chartex" xmlns:cx1="http://schemas.microsoft.com/office/drawing/2015/9/8/chartex" xmlns:cx2="http://schemas.microsoft.com/office/drawing/2015/10/21/chartex" xmlns:cx3="http://schemas.microsoft.com/office/drawing/2016/5/9/chartex" xmlns:cx4="http://schemas.microsoft.com/office/drawing/2016/5/10/chartex" xmlns:cx5="http://schemas.microsoft.com/office/drawing/2016/5/11/chartex" xmlns:cx6="http://schemas.microsoft.com/office/drawing/2016/5/12/chartex" xmlns:cx7="http://schemas.microsoft.com/office/drawing/2016/5/13/chartex" xmlns:cx8="http://schemas.microsoft.com/office/drawing/2016/5/14/chartex" xmlns:mc="http://schemas.openxmlformats.org/markup-compatibility/2006" xmlns:aink="http://schemas.microsoft.com/office/drawing/2016/ink" xmlns:am3d="http://schemas.microsoft.com/office/drawing/2017/model3d" xmlns:o="urn:schemas-microsoft-com:office:office" xmlns:oel="http://schemas.microsoft.com/office/2019/extlst" xmlns:r="http://schemas.openxmlformats.org/officeDocument/2006/relationships" xmlns:m="http://schemas.openxmlformats.org/officeDocument/2006/math" xmlns:v="urn:schemas-microsoft-com:vml" xmlns:wp14="http://schemas.microsoft.com/office/word/2010/wordprocessingDrawing" xmlns:wp="http://schemas.openxmlformats.org/drawingml/2006/wordprocessingDrawing" xmlns:w10="urn:schemas-microsoft-com:office:word" xmlns:w="http://schemas.openxmlformats.org/wordprocessingml/2006/main" xmlns:w14="http://schemas.microsoft.com/office/word/2010/wordml" xmlns:w15="http://schemas.microsoft.com/office/word/2012/wordml" xmlns:w16cex="http://schemas.microsoft.com/office/word/2018/wordml/cex" xmlns:w16cid="http://schemas.microsoft.com/office/word/2016/wordml/cid" xmlns:w16="http://schemas.microsoft.com/office/word/2018/wordml" xmlns:w16du="http://schemas.microsoft.com/office/word/2023/wordml/word16du" xmlns:w16sdtdh="http://schemas.microsoft.com/office/word/2020/wordml/sdtdatahash" xmlns:w16se="http://schemas.microsoft.com/office/word/2015/wordml/symex" xmlns:wpg="http://schemas.microsoft.com/office/word/2010/wordprocessingGroup" xmlns:wpi="http://schemas.microsoft.com/office/word/2010/wordprocessingInk" xmlns:wne="http://schemas.microsoft.com/office/word/2006/wordml" xmlns:wps="http://schemas.microsoft.com/office/word/2010/wordprocessingShape" mc:Ignorable="w14 w15 w16se w16cid w16 w16cex w16sdtdh w16du wp14">
   <w:abstractNum w:abstractNumId="0" w15:restartNumberingAfterBreak="0">
     <w:nsid w:val="3C204ED6"/>
     <w:multiLevelType w:val="hybridMultilevel"/>
@@ -4920,7 +5016,7 @@
 </file>
 
 <file path=word/styles.xml><?xml version="1.0" encoding="utf-8"?>
-<w:styles xmlns:mc="http://schemas.openxmlformats.org/markup-compatibility/2006" xmlns:r="http://schemas.openxmlformats.org/officeDocument/2006/relationships" xmlns:w="http://schemas.openxmlformats.org/wordprocessingml/2006/main" xmlns:w14="http://schemas.microsoft.com/office/word/2010/wordml" xmlns:w15="http://schemas.microsoft.com/office/word/2012/wordml" xmlns:w16cex="http://schemas.microsoft.com/office/word/2018/wordml/cex" xmlns:w16cid="http://schemas.microsoft.com/office/word/2016/wordml/cid" xmlns:w16="http://schemas.microsoft.com/office/word/2018/wordml" xmlns:w16sdtdh="http://schemas.microsoft.com/office/word/2020/wordml/sdtdatahash" xmlns:w16se="http://schemas.microsoft.com/office/word/2015/wordml/symex" mc:Ignorable="w14 w15 w16se w16cid w16 w16cex w16sdtdh">
+<w:styles xmlns:mc="http://schemas.openxmlformats.org/markup-compatibility/2006" xmlns:r="http://schemas.openxmlformats.org/officeDocument/2006/relationships" xmlns:w="http://schemas.openxmlformats.org/wordprocessingml/2006/main" xmlns:w14="http://schemas.microsoft.com/office/word/2010/wordml" xmlns:w15="http://schemas.microsoft.com/office/word/2012/wordml" xmlns:w16cex="http://schemas.microsoft.com/office/word/2018/wordml/cex" xmlns:w16cid="http://schemas.microsoft.com/office/word/2016/wordml/cid" xmlns:w16="http://schemas.microsoft.com/office/word/2018/wordml" xmlns:w16du="http://schemas.microsoft.com/office/word/2023/wordml/word16du" xmlns:w16sdtdh="http://schemas.microsoft.com/office/word/2020/wordml/sdtdatahash" xmlns:w16se="http://schemas.microsoft.com/office/word/2015/wordml/symex" mc:Ignorable="w14 w15 w16se w16cid w16 w16cex w16sdtdh w16du">
   <w:docDefaults>
     <w:rPrDefault>
       <w:rPr>
@@ -5534,7 +5630,7 @@
 </file>
 
 <file path=word/glossary/document.xml><?xml version="1.0" encoding="utf-8"?>
-<w:glossaryDocument xmlns:wpc="http://schemas.microsoft.com/office/word/2010/wordprocessingCanvas" xmlns:cx="http://schemas.microsoft.com/office/drawing/2014/chartex" xmlns:cx1="http://schemas.microsoft.com/office/drawing/2015/9/8/chartex" xmlns:cx2="http://schemas.microsoft.com/office/drawing/2015/10/21/chartex" xmlns:cx3="http://schemas.microsoft.com/office/drawing/2016/5/9/chartex" xmlns:cx4="http://schemas.microsoft.com/office/drawing/2016/5/10/chartex" xmlns:cx5="http://schemas.microsoft.com/office/drawing/2016/5/11/chartex" xmlns:cx6="http://schemas.microsoft.com/office/drawing/2016/5/12/chartex" xmlns:cx7="http://schemas.microsoft.com/office/drawing/2016/5/13/chartex" xmlns:cx8="http://schemas.microsoft.com/office/drawing/2016/5/14/chartex" xmlns:mc="http://schemas.openxmlformats.org/markup-compatibility/2006" xmlns:aink="http://schemas.microsoft.com/office/drawing/2016/ink" xmlns:am3d="http://schemas.microsoft.com/office/drawing/2017/model3d" xmlns:o="urn:schemas-microsoft-com:office:office" xmlns:oel="http://schemas.microsoft.com/office/2019/extlst" xmlns:r="http://schemas.openxmlformats.org/officeDocument/2006/relationships" xmlns:m="http://schemas.openxmlformats.org/officeDocument/2006/math" xmlns:v="urn:schemas-microsoft-com:vml" xmlns:wp14="http://schemas.microsoft.com/office/word/2010/wordprocessingDrawing" xmlns:wp="http://schemas.openxmlformats.org/drawingml/2006/wordprocessingDrawing" xmlns:w10="urn:schemas-microsoft-com:office:word" xmlns:w="http://schemas.openxmlformats.org/wordprocessingml/2006/main" xmlns:w14="http://schemas.microsoft.com/office/word/2010/wordml" xmlns:w15="http://schemas.microsoft.com/office/word/2012/wordml" xmlns:w16cex="http://schemas.microsoft.com/office/word/2018/wordml/cex" xmlns:w16cid="http://schemas.microsoft.com/office/word/2016/wordml/cid" xmlns:w16="http://schemas.microsoft.com/office/word/2018/wordml" xmlns:w16sdtdh="http://schemas.microsoft.com/office/word/2020/wordml/sdtdatahash" xmlns:w16se="http://schemas.microsoft.com/office/word/2015/wordml/symex" xmlns:wpg="http://schemas.microsoft.com/office/word/2010/wordprocessingGroup" xmlns:wpi="http://schemas.microsoft.com/office/word/2010/wordprocessingInk" xmlns:wne="http://schemas.microsoft.com/office/word/2006/wordml" xmlns:wps="http://schemas.microsoft.com/office/word/2010/wordprocessingShape" mc:Ignorable="w14 w15 w16se w16cid w16 w16cex w16sdtdh wp14">
+<w:glossaryDocument xmlns:wpc="http://schemas.microsoft.com/office/word/2010/wordprocessingCanvas" xmlns:cx="http://schemas.microsoft.com/office/drawing/2014/chartex" xmlns:cx1="http://schemas.microsoft.com/office/drawing/2015/9/8/chartex" xmlns:cx2="http://schemas.microsoft.com/office/drawing/2015/10/21/chartex" xmlns:cx3="http://schemas.microsoft.com/office/drawing/2016/5/9/chartex" xmlns:cx4="http://schemas.microsoft.com/office/drawing/2016/5/10/chartex" xmlns:cx5="http://schemas.microsoft.com/office/drawing/2016/5/11/chartex" xmlns:cx6="http://schemas.microsoft.com/office/drawing/2016/5/12/chartex" xmlns:cx7="http://schemas.microsoft.com/office/drawing/2016/5/13/chartex" xmlns:cx8="http://schemas.microsoft.com/office/drawing/2016/5/14/chartex" xmlns:mc="http://schemas.openxmlformats.org/markup-compatibility/2006" xmlns:aink="http://schemas.microsoft.com/office/drawing/2016/ink" xmlns:am3d="http://schemas.microsoft.com/office/drawing/2017/model3d" xmlns:o="urn:schemas-microsoft-com:office:office" xmlns:oel="http://schemas.microsoft.com/office/2019/extlst" xmlns:r="http://schemas.openxmlformats.org/officeDocument/2006/relationships" xmlns:m="http://schemas.openxmlformats.org/officeDocument/2006/math" xmlns:v="urn:schemas-microsoft-com:vml" xmlns:wp14="http://schemas.microsoft.com/office/word/2010/wordprocessingDrawing" xmlns:wp="http://schemas.openxmlformats.org/drawingml/2006/wordprocessingDrawing" xmlns:w10="urn:schemas-microsoft-com:office:word" xmlns:w="http://schemas.openxmlformats.org/wordprocessingml/2006/main" xmlns:w14="http://schemas.microsoft.com/office/word/2010/wordml" xmlns:w15="http://schemas.microsoft.com/office/word/2012/wordml" xmlns:w16cex="http://schemas.microsoft.com/office/word/2018/wordml/cex" xmlns:w16cid="http://schemas.microsoft.com/office/word/2016/wordml/cid" xmlns:w16="http://schemas.microsoft.com/office/word/2018/wordml" xmlns:w16du="http://schemas.microsoft.com/office/word/2023/wordml/word16du" xmlns:w16sdtdh="http://schemas.microsoft.com/office/word/2020/wordml/sdtdatahash" xmlns:w16se="http://schemas.microsoft.com/office/word/2015/wordml/symex" xmlns:wpg="http://schemas.microsoft.com/office/word/2010/wordprocessingGroup" xmlns:wpi="http://schemas.microsoft.com/office/word/2010/wordprocessingInk" xmlns:wne="http://schemas.microsoft.com/office/word/2006/wordml" xmlns:wps="http://schemas.microsoft.com/office/word/2010/wordprocessingShape" mc:Ignorable="w14 w15 w16se w16cid w16 w16cex w16sdtdh w16du wp14">
   <w:docParts>
     <w:docPart>
       <w:docPartPr>
@@ -6411,7 +6507,7 @@
 </file>
 
 <file path=word/glossary/fontTable.xml><?xml version="1.0" encoding="utf-8"?>
-<w:fonts xmlns:mc="http://schemas.openxmlformats.org/markup-compatibility/2006" xmlns:r="http://schemas.openxmlformats.org/officeDocument/2006/relationships" xmlns:w="http://schemas.openxmlformats.org/wordprocessingml/2006/main" xmlns:w14="http://schemas.microsoft.com/office/word/2010/wordml" xmlns:w15="http://schemas.microsoft.com/office/word/2012/wordml" xmlns:w16cex="http://schemas.microsoft.com/office/word/2018/wordml/cex" xmlns:w16cid="http://schemas.microsoft.com/office/word/2016/wordml/cid" xmlns:w16="http://schemas.microsoft.com/office/word/2018/wordml" xmlns:w16sdtdh="http://schemas.microsoft.com/office/word/2020/wordml/sdtdatahash" xmlns:w16se="http://schemas.microsoft.com/office/word/2015/wordml/symex" mc:Ignorable="w14 w15 w16se w16cid w16 w16cex w16sdtdh">
+<w:fonts xmlns:mc="http://schemas.openxmlformats.org/markup-compatibility/2006" xmlns:r="http://schemas.openxmlformats.org/officeDocument/2006/relationships" xmlns:w="http://schemas.openxmlformats.org/wordprocessingml/2006/main" xmlns:w14="http://schemas.microsoft.com/office/word/2010/wordml" xmlns:w15="http://schemas.microsoft.com/office/word/2012/wordml" xmlns:w16cex="http://schemas.microsoft.com/office/word/2018/wordml/cex" xmlns:w16cid="http://schemas.microsoft.com/office/word/2016/wordml/cid" xmlns:w16="http://schemas.microsoft.com/office/word/2018/wordml" xmlns:w16du="http://schemas.microsoft.com/office/word/2023/wordml/word16du" xmlns:w16sdtdh="http://schemas.microsoft.com/office/word/2020/wordml/sdtdatahash" xmlns:w16se="http://schemas.microsoft.com/office/word/2015/wordml/symex" mc:Ignorable="w14 w15 w16se w16cid w16 w16cex w16sdtdh w16du">
   <w:font w:name="Wingdings">
     <w:panose1 w:val="05000000000000000000"/>
     <w:charset w:val="02"/>
@@ -6477,7 +6573,7 @@
 </file>
 
 <file path=word/glossary/settings.xml><?xml version="1.0" encoding="utf-8"?>
-<w:settings xmlns:mc="http://schemas.openxmlformats.org/markup-compatibility/2006" xmlns:o="urn:schemas-microsoft-com:office:office" xmlns:r="http://schemas.openxmlformats.org/officeDocument/2006/relationships" xmlns:m="http://schemas.openxmlformats.org/officeDocument/2006/math" xmlns:v="urn:schemas-microsoft-com:vml" xmlns:w10="urn:schemas-microsoft-com:office:word" xmlns:w="http://schemas.openxmlformats.org/wordprocessingml/2006/main" xmlns:w14="http://schemas.microsoft.com/office/word/2010/wordml" xmlns:w15="http://schemas.microsoft.com/office/word/2012/wordml" xmlns:w16cex="http://schemas.microsoft.com/office/word/2018/wordml/cex" xmlns:w16cid="http://schemas.microsoft.com/office/word/2016/wordml/cid" xmlns:w16="http://schemas.microsoft.com/office/word/2018/wordml" xmlns:w16sdtdh="http://schemas.microsoft.com/office/word/2020/wordml/sdtdatahash" xmlns:w16se="http://schemas.microsoft.com/office/word/2015/wordml/symex" xmlns:sl="http://schemas.openxmlformats.org/schemaLibrary/2006/main" mc:Ignorable="w14 w15 w16se w16cid w16 w16cex w16sdtdh">
+<w:settings xmlns:mc="http://schemas.openxmlformats.org/markup-compatibility/2006" xmlns:o="urn:schemas-microsoft-com:office:office" xmlns:r="http://schemas.openxmlformats.org/officeDocument/2006/relationships" xmlns:m="http://schemas.openxmlformats.org/officeDocument/2006/math" xmlns:v="urn:schemas-microsoft-com:vml" xmlns:w10="urn:schemas-microsoft-com:office:word" xmlns:w="http://schemas.openxmlformats.org/wordprocessingml/2006/main" xmlns:w14="http://schemas.microsoft.com/office/word/2010/wordml" xmlns:w15="http://schemas.microsoft.com/office/word/2012/wordml" xmlns:w16cex="http://schemas.microsoft.com/office/word/2018/wordml/cex" xmlns:w16cid="http://schemas.microsoft.com/office/word/2016/wordml/cid" xmlns:w16="http://schemas.microsoft.com/office/word/2018/wordml" xmlns:w16du="http://schemas.microsoft.com/office/word/2023/wordml/word16du" xmlns:w16sdtdh="http://schemas.microsoft.com/office/word/2020/wordml/sdtdatahash" xmlns:w16se="http://schemas.microsoft.com/office/word/2015/wordml/symex" xmlns:sl="http://schemas.openxmlformats.org/schemaLibrary/2006/main" mc:Ignorable="w14 w15 w16se w16cid w16 w16cex w16sdtdh w16du">
   <w:view w:val="normal"/>
   <w:defaultTabStop w:val="708"/>
   <w:hyphenationZone w:val="425"/>
@@ -6493,9 +6589,11 @@
   </w:compat>
   <w:rsids>
     <w:rsidRoot w:val="002C579D"/>
+    <w:rsid w:val="000309AE"/>
     <w:rsid w:val="002C579D"/>
     <w:rsid w:val="00416BDE"/>
     <w:rsid w:val="007919CD"/>
+    <w:rsid w:val="00922757"/>
     <w:rsid w:val="009D158C"/>
     <w:rsid w:val="00C4117D"/>
   </w:rsids>
@@ -6521,7 +6619,7 @@
 </file>
 
 <file path=word/glossary/styles.xml><?xml version="1.0" encoding="utf-8"?>
-<w:styles xmlns:mc="http://schemas.openxmlformats.org/markup-compatibility/2006" xmlns:r="http://schemas.openxmlformats.org/officeDocument/2006/relationships" xmlns:w="http://schemas.openxmlformats.org/wordprocessingml/2006/main" xmlns:w14="http://schemas.microsoft.com/office/word/2010/wordml" xmlns:w15="http://schemas.microsoft.com/office/word/2012/wordml" xmlns:w16cex="http://schemas.microsoft.com/office/word/2018/wordml/cex" xmlns:w16cid="http://schemas.microsoft.com/office/word/2016/wordml/cid" xmlns:w16="http://schemas.microsoft.com/office/word/2018/wordml" xmlns:w16sdtdh="http://schemas.microsoft.com/office/word/2020/wordml/sdtdatahash" xmlns:w16se="http://schemas.microsoft.com/office/word/2015/wordml/symex" mc:Ignorable="w14 w15 w16se w16cid w16 w16cex w16sdtdh">
+<w:styles xmlns:mc="http://schemas.openxmlformats.org/markup-compatibility/2006" xmlns:r="http://schemas.openxmlformats.org/officeDocument/2006/relationships" xmlns:w="http://schemas.openxmlformats.org/wordprocessingml/2006/main" xmlns:w14="http://schemas.microsoft.com/office/word/2010/wordml" xmlns:w15="http://schemas.microsoft.com/office/word/2012/wordml" xmlns:w16cex="http://schemas.microsoft.com/office/word/2018/wordml/cex" xmlns:w16cid="http://schemas.microsoft.com/office/word/2016/wordml/cid" xmlns:w16="http://schemas.microsoft.com/office/word/2018/wordml" xmlns:w16du="http://schemas.microsoft.com/office/word/2023/wordml/word16du" xmlns:w16sdtdh="http://schemas.microsoft.com/office/word/2020/wordml/sdtdatahash" xmlns:w16se="http://schemas.microsoft.com/office/word/2015/wordml/symex" mc:Ignorable="w14 w15 w16se w16cid w16 w16cex w16sdtdh w16du">
   <w:docDefaults>
     <w:rPrDefault>
       <w:rPr>
@@ -7082,7 +7180,7 @@
 </file>
 
 <file path=word/glossary/webSettings.xml><?xml version="1.0" encoding="utf-8"?>
-<w:webSettings xmlns:mc="http://schemas.openxmlformats.org/markup-compatibility/2006" xmlns:r="http://schemas.openxmlformats.org/officeDocument/2006/relationships" xmlns:w="http://schemas.openxmlformats.org/wordprocessingml/2006/main" xmlns:w14="http://schemas.microsoft.com/office/word/2010/wordml" xmlns:w15="http://schemas.microsoft.com/office/word/2012/wordml" xmlns:w16cex="http://schemas.microsoft.com/office/word/2018/wordml/cex" xmlns:w16cid="http://schemas.microsoft.com/office/word/2016/wordml/cid" xmlns:w16="http://schemas.microsoft.com/office/word/2018/wordml" xmlns:w16sdtdh="http://schemas.microsoft.com/office/word/2020/wordml/sdtdatahash" xmlns:w16se="http://schemas.microsoft.com/office/word/2015/wordml/symex" mc:Ignorable="w14 w15 w16se w16cid w16 w16cex w16sdtdh">
+<w:webSettings xmlns:mc="http://schemas.openxmlformats.org/markup-compatibility/2006" xmlns:r="http://schemas.openxmlformats.org/officeDocument/2006/relationships" xmlns:w="http://schemas.openxmlformats.org/wordprocessingml/2006/main" xmlns:w14="http://schemas.microsoft.com/office/word/2010/wordml" xmlns:w15="http://schemas.microsoft.com/office/word/2012/wordml" xmlns:w16cex="http://schemas.microsoft.com/office/word/2018/wordml/cex" xmlns:w16cid="http://schemas.microsoft.com/office/word/2016/wordml/cid" xmlns:w16="http://schemas.microsoft.com/office/word/2018/wordml" xmlns:w16du="http://schemas.microsoft.com/office/word/2023/wordml/word16du" xmlns:w16sdtdh="http://schemas.microsoft.com/office/word/2020/wordml/sdtdatahash" xmlns:w16se="http://schemas.microsoft.com/office/word/2015/wordml/symex" mc:Ignorable="w14 w15 w16se w16cid w16 w16cex w16sdtdh w16du">
   <w:optimizeForBrowser/>
   <w:allowPNG/>
 </w:webSettings>

</xml_diff>